<commit_message>
@Marc CAD Ordner ist ausschließlich deine Baustelle.
</commit_message>
<xml_diff>
--- a/Sitzungen/20-12-14 BP Besprechung.docx
+++ b/Sitzungen/20-12-14 BP Besprechung.docx
@@ -39,8 +39,53 @@
       <w:r>
         <w:t>In wie weit müssen wir die IP-Schutzklasse einhalten?</w:t>
       </w:r>
+    </w:p>
+    <w:p>
+      <w:pPr>
+        <w:pStyle w:val="Listenabsatz"/>
+        <w:numPr>
+          <w:ilvl w:val="0"/>
+          <w:numId w:val="1"/>
+        </w:numPr>
+      </w:pPr>
+      <w:r>
+        <w:t>Wofür steht LRCLK SYNC</w:t>
+      </w:r>
+      <w:r>
+        <w:t>?</w:t>
+      </w:r>
       <w:bookmarkStart w:id="0" w:name="_GoBack"/>
       <w:bookmarkEnd w:id="0"/>
+    </w:p>
+    <w:p>
+      <w:pPr>
+        <w:pStyle w:val="Listenabsatz"/>
+        <w:numPr>
+          <w:ilvl w:val="0"/>
+          <w:numId w:val="1"/>
+        </w:numPr>
+      </w:pPr>
+      <w:r>
+        <w:t>Wofür steht BCLK</w:t>
+      </w:r>
+      <w:r>
+        <w:t>?</w:t>
+      </w:r>
+    </w:p>
+    <w:p>
+      <w:pPr>
+        <w:pStyle w:val="Listenabsatz"/>
+        <w:numPr>
+          <w:ilvl w:val="0"/>
+          <w:numId w:val="1"/>
+        </w:numPr>
+      </w:pPr>
+      <w:r>
+        <w:t>Wofür steht DATA MISO:</w:t>
+      </w:r>
+      <w:r>
+        <w:t xml:space="preserve"> Daten MasterInputSlaveOutput </w:t>
+      </w:r>
     </w:p>
     <w:sectPr>
       <w:pgSz w:w="11906" w:h="16838"/>

</xml_diff>